<commit_message>
First Commit in nwe branch
</commit_message>
<xml_diff>
--- a/first.txt.docx
+++ b/first.txt.docx
@@ -19,6 +19,16 @@
     <w:p>
       <w:r>
         <w:t>I am from CSE dept.</w:t>
+      </w:r>
+    </w:p>
+    <w:p>
+      <w:proofErr w:type="spellStart"/>
+      <w:r>
+        <w:t>Hiii</w:t>
+      </w:r>
+      <w:proofErr w:type="spellEnd"/>
+      <w:r>
+        <w:t xml:space="preserve"> </w:t>
       </w:r>
     </w:p>
     <w:sectPr>

</xml_diff>

<commit_message>
2nd commit in new branch
</commit_message>
<xml_diff>
--- a/first.txt.docx
+++ b/first.txt.docx
@@ -29,6 +29,19 @@
       <w:proofErr w:type="spellEnd"/>
       <w:r>
         <w:t xml:space="preserve"> </w:t>
+      </w:r>
+    </w:p>
+    <w:p>
+      <w:r>
+        <w:t xml:space="preserve">Now </w:t>
+      </w:r>
+      <w:proofErr w:type="spellStart"/>
+      <w:r>
+        <w:t>commiting</w:t>
+      </w:r>
+      <w:proofErr w:type="spellEnd"/>
+      <w:r>
+        <w:t xml:space="preserve"> changes in new branch</w:t>
       </w:r>
     </w:p>
     <w:sectPr>

</xml_diff>